<commit_message>
Minor stylistic changes + monthly report
</commit_message>
<xml_diff>
--- a/docs/MPR_TO-101-S_06_15.docx
+++ b/docs/MPR_TO-101-S_06_15.docx
@@ -1165,8 +1165,49 @@
       <w:r>
         <w:t>mulations easier to set up, and 3) provide clearer documentation. The new code base will facilitate further investigations, by a growing Berkeley UTM team, of platooning. Our next step is to use this code base to investigate inter-platoon and inter-highway behavior.</w:t>
       </w:r>
+    </w:p>
+    <w:p>
       <w:bookmarkStart w:id="3" w:name="_GoBack"/>
       <w:bookmarkEnd w:id="3"/>
+    </w:p>
+    <w:p>
+      <w:pPr>
+        <w:rPr>
+          <w:i/>
+        </w:rPr>
+      </w:pPr>
+      <w:r>
+        <w:rPr>
+          <w:i/>
+        </w:rPr>
+        <w:t>Developing a testbed for the platooning concept</w:t>
+      </w:r>
+    </w:p>
+    <w:p>
+      <w:r>
+        <w:t xml:space="preserve">We are in the process of developing a testbed to demonstrate the feasibility of the platooning algorithm. We have recently updated the our code base </w:t>
+      </w:r>
+    </w:p>
+    <w:p>
+      <w:r>
+        <w:t>(</w:t>
+      </w:r>
+      <w:proofErr w:type="gramStart"/>
+      <w:r>
+        <w:t>designed</w:t>
+      </w:r>
+      <w:proofErr w:type="gramEnd"/>
+      <w:r>
+        <w:t xml:space="preserve"> on the ROS platform), and are purchasing new drones with stereo vision cameras to enable collision avoidance without the use of </w:t>
+      </w:r>
+      <w:proofErr w:type="spellStart"/>
+      <w:r>
+        <w:t>Vicon</w:t>
+      </w:r>
+      <w:proofErr w:type="spellEnd"/>
+      <w:r>
+        <w:t>.</w:t>
+      </w:r>
     </w:p>
     <w:p>
       <w:pPr>
@@ -1299,7 +1340,6 @@
                 <w:b/>
                 <w:sz w:val="20"/>
               </w:rPr>
-              <w:lastRenderedPageBreak/>
               <w:t>Author</w:t>
             </w:r>
           </w:p>
@@ -2268,6 +2308,7 @@
           <w:i/>
           <w:szCs w:val="24"/>
         </w:rPr>
+        <w:lastRenderedPageBreak/>
         <w:t>The 533M for this task will be provided via a separate submission by the tenth working day of the month following the reporting period.</w:t>
       </w:r>
     </w:p>
@@ -2485,7 +2526,6 @@
                 <w:sz w:val="20"/>
                 <w:szCs w:val="24"/>
               </w:rPr>
-              <w:lastRenderedPageBreak/>
               <w:t xml:space="preserve">Bassam </w:t>
             </w:r>
             <w:proofErr w:type="spellStart"/>
@@ -3079,7 +3119,7 @@
                       </a:ln>
                       <a:extLst>
                         <a:ext uri="{909E8E84-426E-40dd-AFC4-6F175D3DCCD1}">
-                          <a14:hiddenFill xmlns:a14="http://schemas.microsoft.com/office/drawing/2010/main" xmlns:w="http://schemas.openxmlformats.org/wordprocessingml/2006/main" xmlns:w10="urn:schemas-microsoft-com:office:word" xmlns:v="urn:schemas-microsoft-com:vml" xmlns:o="urn:schemas-microsoft-com:office:office" xmlns:mv="urn:schemas-microsoft-com:mac:vml" xmlns:mo="http://schemas.microsoft.com/office/mac/office/2008/main" xmlns="">
+                          <a14:hiddenFill xmlns="" xmlns:mo="http://schemas.microsoft.com/office/mac/office/2008/main" xmlns:mv="urn:schemas-microsoft-com:mac:vml" xmlns:o="urn:schemas-microsoft-com:office:office" xmlns:v="urn:schemas-microsoft-com:vml" xmlns:w10="urn:schemas-microsoft-com:office:word" xmlns:w="http://schemas.openxmlformats.org/wordprocessingml/2006/main" xmlns:a14="http://schemas.microsoft.com/office/drawing/2010/main">
                             <a:noFill/>
                           </a14:hiddenFill>
                         </a:ext>
@@ -3100,7 +3140,7 @@
         </mc:Choice>
         <mc:Fallback>
           <w:pict>
-            <v:line w14:anchorId="22BF3A91" id="Line 1" o:spid="_x0000_s1026" style="position:absolute;z-index:251656704;visibility:visible;mso-wrap-style:square;mso-width-percent:0;mso-height-percent:0;mso-wrap-distance-left:9pt;mso-wrap-distance-top:-6e-5mm;mso-wrap-distance-right:9pt;mso-wrap-distance-bottom:-6e-5mm;mso-position-horizontal:absolute;mso-position-horizontal-relative:text;mso-position-vertical:absolute;mso-position-vertical-relative:text;mso-width-percent:0;mso-height-percent:0;mso-width-relative:page;mso-height-relative:page" from="-.1pt,8pt" to="467.9pt,8pt" o:gfxdata="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" strokeweight="2.25pt"/>
+            <v:line w14:anchorId="2EE881C2" id="Line 1" o:spid="_x0000_s1026" style="position:absolute;z-index:251656704;visibility:visible;mso-wrap-style:square;mso-width-percent:0;mso-height-percent:0;mso-wrap-distance-left:9pt;mso-wrap-distance-top:-6e-5mm;mso-wrap-distance-right:9pt;mso-wrap-distance-bottom:-6e-5mm;mso-position-horizontal:absolute;mso-position-horizontal-relative:text;mso-position-vertical:absolute;mso-position-vertical-relative:text;mso-width-percent:0;mso-height-percent:0;mso-width-relative:page;mso-height-relative:page" from="-.1pt,8pt" to="467.9pt,8pt" o:gfxdata="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" strokeweight="2.25pt"/>
           </w:pict>
         </mc:Fallback>
       </mc:AlternateContent>

</xml_diff>